<commit_message>
Revisar Relatorio e enviar depois!
</commit_message>
<xml_diff>
--- a/Relatorio2/ADO2Telecom.docx
+++ b/Relatorio2/ADO2Telecom.docx
@@ -748,8 +748,6 @@
         </w:rPr>
         <w:t>----- REVISA TUDO O QUE EU ESCREVE E CONCLUSÃO REVISA E MELHORA ELA COM O QUE VOCÊ VAI COLOCAR DE TEORIA.</w:t>
       </w:r>
-      <w:bookmarkStart w:id="0" w:name="_GoBack"/>
-      <w:bookmarkEnd w:id="0"/>
     </w:p>
     <w:p>
       <w:pPr>
@@ -882,14 +880,36 @@
       <w:r>
         <w:t xml:space="preserve">Figura </w:t>
       </w:r>
-      <w:fldSimple w:instr=" SEQ Figura \* ARABIC ">
-        <w:r>
-          <w:rPr>
-            <w:noProof/>
-          </w:rPr>
-          <w:t>1</w:t>
-        </w:r>
-      </w:fldSimple>
+      <w:r>
+        <w:rPr>
+          <w:noProof/>
+        </w:rPr>
+        <w:fldChar w:fldCharType="begin"/>
+      </w:r>
+      <w:r>
+        <w:rPr>
+          <w:noProof/>
+        </w:rPr>
+        <w:instrText xml:space="preserve"> SEQ Figura \* ARABIC </w:instrText>
+      </w:r>
+      <w:r>
+        <w:rPr>
+          <w:noProof/>
+        </w:rPr>
+        <w:fldChar w:fldCharType="separate"/>
+      </w:r>
+      <w:r>
+        <w:rPr>
+          <w:noProof/>
+        </w:rPr>
+        <w:t>1</w:t>
+      </w:r>
+      <w:r>
+        <w:rPr>
+          <w:noProof/>
+        </w:rPr>
+        <w:fldChar w:fldCharType="end"/>
+      </w:r>
       <w:r>
         <w:t xml:space="preserve">: Circuito Retificador de Meia Onda Sem Capacitor. Software </w:t>
       </w:r>
@@ -1012,14 +1032,36 @@
       <w:r>
         <w:t xml:space="preserve">Tabela </w:t>
       </w:r>
-      <w:fldSimple w:instr=" SEQ Tabela \* ARABIC ">
-        <w:r>
-          <w:rPr>
-            <w:noProof/>
-          </w:rPr>
-          <w:t>1</w:t>
-        </w:r>
-      </w:fldSimple>
+      <w:r>
+        <w:rPr>
+          <w:noProof/>
+        </w:rPr>
+        <w:fldChar w:fldCharType="begin"/>
+      </w:r>
+      <w:r>
+        <w:rPr>
+          <w:noProof/>
+        </w:rPr>
+        <w:instrText xml:space="preserve"> SEQ Tabela \* ARABIC </w:instrText>
+      </w:r>
+      <w:r>
+        <w:rPr>
+          <w:noProof/>
+        </w:rPr>
+        <w:fldChar w:fldCharType="separate"/>
+      </w:r>
+      <w:r>
+        <w:rPr>
+          <w:noProof/>
+        </w:rPr>
+        <w:t>1</w:t>
+      </w:r>
+      <w:r>
+        <w:rPr>
+          <w:noProof/>
+        </w:rPr>
+        <w:fldChar w:fldCharType="end"/>
+      </w:r>
       <w:r>
         <w:t>: Cálculo Teórico p/ Retificador de Meia Onda Sem Capacitor.</w:t>
       </w:r>
@@ -1300,14 +1342,36 @@
       <w:r>
         <w:t xml:space="preserve">Tabela </w:t>
       </w:r>
-      <w:fldSimple w:instr=" SEQ Tabela \* ARABIC ">
-        <w:r>
-          <w:rPr>
-            <w:noProof/>
-          </w:rPr>
-          <w:t>2</w:t>
-        </w:r>
-      </w:fldSimple>
+      <w:r>
+        <w:rPr>
+          <w:noProof/>
+        </w:rPr>
+        <w:fldChar w:fldCharType="begin"/>
+      </w:r>
+      <w:r>
+        <w:rPr>
+          <w:noProof/>
+        </w:rPr>
+        <w:instrText xml:space="preserve"> SEQ Tabela \* ARABIC </w:instrText>
+      </w:r>
+      <w:r>
+        <w:rPr>
+          <w:noProof/>
+        </w:rPr>
+        <w:fldChar w:fldCharType="separate"/>
+      </w:r>
+      <w:r>
+        <w:rPr>
+          <w:noProof/>
+        </w:rPr>
+        <w:t>2</w:t>
+      </w:r>
+      <w:r>
+        <w:rPr>
+          <w:noProof/>
+        </w:rPr>
+        <w:fldChar w:fldCharType="end"/>
+      </w:r>
       <w:r>
         <w:t xml:space="preserve">: Valores extraídos da Simulação no </w:t>
       </w:r>
@@ -1733,14 +1797,36 @@
       <w:r>
         <w:t xml:space="preserve">Figura </w:t>
       </w:r>
-      <w:fldSimple w:instr=" SEQ Figura \* ARABIC ">
-        <w:r>
-          <w:rPr>
-            <w:noProof/>
-          </w:rPr>
-          <w:t>2</w:t>
-        </w:r>
-      </w:fldSimple>
+      <w:r>
+        <w:rPr>
+          <w:noProof/>
+        </w:rPr>
+        <w:fldChar w:fldCharType="begin"/>
+      </w:r>
+      <w:r>
+        <w:rPr>
+          <w:noProof/>
+        </w:rPr>
+        <w:instrText xml:space="preserve"> SEQ Figura \* ARABIC </w:instrText>
+      </w:r>
+      <w:r>
+        <w:rPr>
+          <w:noProof/>
+        </w:rPr>
+        <w:fldChar w:fldCharType="separate"/>
+      </w:r>
+      <w:r>
+        <w:rPr>
+          <w:noProof/>
+        </w:rPr>
+        <w:t>2</w:t>
+      </w:r>
+      <w:r>
+        <w:rPr>
+          <w:noProof/>
+        </w:rPr>
+        <w:fldChar w:fldCharType="end"/>
+      </w:r>
       <w:r>
         <w:t>: Resultados mostrados pelos equipamentos na simulação.</w:t>
       </w:r>
@@ -1861,14 +1947,36 @@
       <w:r>
         <w:t xml:space="preserve">Figura </w:t>
       </w:r>
-      <w:fldSimple w:instr=" SEQ Figura \* ARABIC ">
-        <w:r>
-          <w:rPr>
-            <w:noProof/>
-          </w:rPr>
-          <w:t>3</w:t>
-        </w:r>
-      </w:fldSimple>
+      <w:r>
+        <w:rPr>
+          <w:noProof/>
+        </w:rPr>
+        <w:fldChar w:fldCharType="begin"/>
+      </w:r>
+      <w:r>
+        <w:rPr>
+          <w:noProof/>
+        </w:rPr>
+        <w:instrText xml:space="preserve"> SEQ Figura \* ARABIC </w:instrText>
+      </w:r>
+      <w:r>
+        <w:rPr>
+          <w:noProof/>
+        </w:rPr>
+        <w:fldChar w:fldCharType="separate"/>
+      </w:r>
+      <w:r>
+        <w:rPr>
+          <w:noProof/>
+        </w:rPr>
+        <w:t>3</w:t>
+      </w:r>
+      <w:r>
+        <w:rPr>
+          <w:noProof/>
+        </w:rPr>
+        <w:fldChar w:fldCharType="end"/>
+      </w:r>
       <w:r>
         <w:t xml:space="preserve">: </w:t>
       </w:r>
@@ -2737,14 +2845,36 @@
       <w:r>
         <w:t xml:space="preserve">Figura </w:t>
       </w:r>
-      <w:fldSimple w:instr=" SEQ Figura \* ARABIC ">
-        <w:r>
-          <w:rPr>
-            <w:noProof/>
-          </w:rPr>
-          <w:t>4</w:t>
-        </w:r>
-      </w:fldSimple>
+      <w:r>
+        <w:rPr>
+          <w:noProof/>
+        </w:rPr>
+        <w:fldChar w:fldCharType="begin"/>
+      </w:r>
+      <w:r>
+        <w:rPr>
+          <w:noProof/>
+        </w:rPr>
+        <w:instrText xml:space="preserve"> SEQ Figura \* ARABIC </w:instrText>
+      </w:r>
+      <w:r>
+        <w:rPr>
+          <w:noProof/>
+        </w:rPr>
+        <w:fldChar w:fldCharType="separate"/>
+      </w:r>
+      <w:r>
+        <w:rPr>
+          <w:noProof/>
+        </w:rPr>
+        <w:t>4</w:t>
+      </w:r>
+      <w:r>
+        <w:rPr>
+          <w:noProof/>
+        </w:rPr>
+        <w:fldChar w:fldCharType="end"/>
+      </w:r>
       <w:r>
         <w:t xml:space="preserve">: Simulação da Tensão de </w:t>
       </w:r>
@@ -2853,14 +2983,36 @@
       <w:r>
         <w:t xml:space="preserve">Figura </w:t>
       </w:r>
-      <w:fldSimple w:instr=" SEQ Figura \* ARABIC ">
-        <w:r>
-          <w:rPr>
-            <w:noProof/>
-          </w:rPr>
-          <w:t>5</w:t>
-        </w:r>
-      </w:fldSimple>
+      <w:r>
+        <w:rPr>
+          <w:noProof/>
+        </w:rPr>
+        <w:fldChar w:fldCharType="begin"/>
+      </w:r>
+      <w:r>
+        <w:rPr>
+          <w:noProof/>
+        </w:rPr>
+        <w:instrText xml:space="preserve"> SEQ Figura \* ARABIC </w:instrText>
+      </w:r>
+      <w:r>
+        <w:rPr>
+          <w:noProof/>
+        </w:rPr>
+        <w:fldChar w:fldCharType="separate"/>
+      </w:r>
+      <w:r>
+        <w:rPr>
+          <w:noProof/>
+        </w:rPr>
+        <w:t>5</w:t>
+      </w:r>
+      <w:r>
+        <w:rPr>
+          <w:noProof/>
+        </w:rPr>
+        <w:fldChar w:fldCharType="end"/>
+      </w:r>
       <w:r>
         <w:t xml:space="preserve">: </w:t>
       </w:r>
@@ -3617,10 +3769,9 @@
           <w:color w:val="000000" w:themeColor="text1"/>
           <w:sz w:val="24"/>
         </w:rPr>
-        <w:lastRenderedPageBreak/>
         <w:drawing>
           <wp:inline distT="0" distB="0" distL="0" distR="0">
-            <wp:extent cx="5400040" cy="5374640"/>
+            <wp:extent cx="4886325" cy="4863341"/>
             <wp:effectExtent l="0" t="0" r="0" b="0"/>
             <wp:docPr id="11" name="Imagem 11"/>
             <wp:cNvGraphicFramePr>
@@ -3648,7 +3799,7 @@
                   <pic:spPr>
                     <a:xfrm>
                       <a:off x="0" y="0"/>
-                      <a:ext cx="5400040" cy="5374640"/>
+                      <a:ext cx="4900621" cy="4877569"/>
                     </a:xfrm>
                     <a:prstGeom prst="rect">
                       <a:avLst/>
@@ -3674,36 +3825,162 @@
       <w:r>
         <w:t xml:space="preserve">Figura </w:t>
       </w:r>
+      <w:r>
+        <w:rPr>
+          <w:noProof/>
+        </w:rPr>
+        <w:fldChar w:fldCharType="begin"/>
+      </w:r>
+      <w:r>
+        <w:rPr>
+          <w:noProof/>
+        </w:rPr>
+        <w:instrText xml:space="preserve"> SEQ Figura \* ARABIC </w:instrText>
+      </w:r>
+      <w:r>
+        <w:rPr>
+          <w:noProof/>
+        </w:rPr>
+        <w:fldChar w:fldCharType="separate"/>
+      </w:r>
+      <w:r>
+        <w:rPr>
+          <w:noProof/>
+        </w:rPr>
+        <w:t>6</w:t>
+      </w:r>
+      <w:r>
+        <w:rPr>
+          <w:noProof/>
+        </w:rPr>
+        <w:fldChar w:fldCharType="end"/>
+      </w:r>
+      <w:r>
+        <w:t xml:space="preserve">: </w:t>
+      </w:r>
+      <w:r>
+        <w:t>Resultados mostrados pelos equipamentos na simulação.</w:t>
+      </w:r>
+    </w:p>
+    <w:p>
+      <w:pPr>
+        <w:keepNext/>
+      </w:pPr>
+      <w:r>
+        <w:rPr>
+          <w:rFonts w:ascii="Times New Roman" w:hAnsi="Times New Roman" w:cs="Times New Roman"/>
+          <w:color w:val="000000" w:themeColor="text1"/>
+          <w:sz w:val="24"/>
+        </w:rPr>
+        <w:lastRenderedPageBreak/>
+        <w:tab/>
+      </w:r>
+      <w:r>
+        <w:rPr>
+          <w:rFonts w:ascii="Times New Roman" w:hAnsi="Times New Roman" w:cs="Times New Roman"/>
+          <w:noProof/>
+          <w:color w:val="000000" w:themeColor="text1"/>
+          <w:sz w:val="24"/>
+        </w:rPr>
+        <w:drawing>
+          <wp:inline distT="0" distB="0" distL="0" distR="0">
+            <wp:extent cx="5400040" cy="2425065"/>
+            <wp:effectExtent l="0" t="0" r="0" b="0"/>
+            <wp:docPr id="1" name="Imagem 1"/>
+            <wp:cNvGraphicFramePr>
+              <a:graphicFrameLocks xmlns:a="http://schemas.openxmlformats.org/drawingml/2006/main" noChangeAspect="1"/>
+            </wp:cNvGraphicFramePr>
+            <a:graphic xmlns:a="http://schemas.openxmlformats.org/drawingml/2006/main">
+              <a:graphicData uri="http://schemas.openxmlformats.org/drawingml/2006/picture">
+                <pic:pic xmlns:pic="http://schemas.openxmlformats.org/drawingml/2006/picture">
+                  <pic:nvPicPr>
+                    <pic:cNvPr id="1" name="Circuito Ret Onda Completa Center Com Capacitor.PNG"/>
+                    <pic:cNvPicPr/>
+                  </pic:nvPicPr>
+                  <pic:blipFill>
+                    <a:blip r:embed="rId11">
+                      <a:extLst>
+                        <a:ext uri="{28A0092B-C50C-407E-A947-70E740481C1C}">
+                          <a14:useLocalDpi xmlns:a14="http://schemas.microsoft.com/office/drawing/2010/main" val="0"/>
+                        </a:ext>
+                      </a:extLst>
+                    </a:blip>
+                    <a:stretch>
+                      <a:fillRect/>
+                    </a:stretch>
+                  </pic:blipFill>
+                  <pic:spPr>
+                    <a:xfrm>
+                      <a:off x="0" y="0"/>
+                      <a:ext cx="5400040" cy="2425065"/>
+                    </a:xfrm>
+                    <a:prstGeom prst="rect">
+                      <a:avLst/>
+                    </a:prstGeom>
+                  </pic:spPr>
+                </pic:pic>
+              </a:graphicData>
+            </a:graphic>
+          </wp:inline>
+        </w:drawing>
+      </w:r>
+    </w:p>
+    <w:p>
+      <w:pPr>
+        <w:pStyle w:val="Legenda"/>
+        <w:rPr>
+          <w:rFonts w:ascii="Times New Roman" w:hAnsi="Times New Roman" w:cs="Times New Roman"/>
+          <w:color w:val="000000" w:themeColor="text1"/>
+          <w:sz w:val="24"/>
+        </w:rPr>
+      </w:pPr>
+      <w:r>
+        <w:t xml:space="preserve">Figura </w:t>
+      </w:r>
       <w:fldSimple w:instr=" SEQ Figura \* ARABIC ">
         <w:r>
           <w:rPr>
             <w:noProof/>
           </w:rPr>
-          <w:t>6</w:t>
+          <w:t>7</w:t>
         </w:r>
       </w:fldSimple>
       <w:r>
         <w:t xml:space="preserve">: </w:t>
       </w:r>
       <w:r>
-        <w:t>Resultados mostrados pelos equipamentos na simulação.</w:t>
-      </w:r>
-    </w:p>
-    <w:p>
-      <w:pPr>
-        <w:rPr>
-          <w:rFonts w:ascii="Times New Roman" w:hAnsi="Times New Roman" w:cs="Times New Roman"/>
-          <w:color w:val="000000" w:themeColor="text1"/>
-          <w:sz w:val="24"/>
-        </w:rPr>
-      </w:pPr>
-      <w:r>
-        <w:rPr>
-          <w:rFonts w:ascii="Times New Roman" w:hAnsi="Times New Roman" w:cs="Times New Roman"/>
-          <w:color w:val="000000" w:themeColor="text1"/>
-          <w:sz w:val="24"/>
-        </w:rPr>
-        <w:tab/>
+        <w:t xml:space="preserve">Circuito Retificador de Onda Completa </w:t>
+      </w:r>
+      <w:r>
+        <w:t>Com</w:t>
+      </w:r>
+      <w:r>
+        <w:t xml:space="preserve"> Capacitor Usando Center Tape. Software </w:t>
+      </w:r>
+      <w:proofErr w:type="spellStart"/>
+      <w:r>
+        <w:t>Multisim</w:t>
+      </w:r>
+      <w:proofErr w:type="spellEnd"/>
+      <w:r>
+        <w:t>.</w:t>
+      </w:r>
+    </w:p>
+    <w:p>
+      <w:pPr>
+        <w:ind w:firstLine="708"/>
+        <w:rPr>
+          <w:rFonts w:ascii="Times New Roman" w:hAnsi="Times New Roman" w:cs="Times New Roman"/>
+          <w:color w:val="000000" w:themeColor="text1"/>
+          <w:sz w:val="24"/>
+        </w:rPr>
+      </w:pPr>
+      <w:r>
+        <w:rPr>
+          <w:rFonts w:ascii="Times New Roman" w:hAnsi="Times New Roman" w:cs="Times New Roman"/>
+          <w:color w:val="000000" w:themeColor="text1"/>
+          <w:sz w:val="24"/>
+        </w:rPr>
         <w:t xml:space="preserve">A </w:t>
       </w:r>
       <w:r>
@@ -4014,21 +4291,39 @@
                 <w:sz w:val="24"/>
               </w:rPr>
             </w:pPr>
-          </w:p>
-        </w:tc>
-        <w:tc>
-          <w:tcPr>
-            <w:tcW w:w="1699" w:type="dxa"/>
-          </w:tcPr>
-          <w:p>
-            <w:pPr>
-              <w:rPr>
-                <w:rFonts w:ascii="Times New Roman" w:hAnsi="Times New Roman" w:cs="Times New Roman"/>
-                <w:noProof/>
-                <w:color w:val="000000" w:themeColor="text1"/>
-                <w:sz w:val="24"/>
-              </w:rPr>
-            </w:pPr>
+            <w:r>
+              <w:rPr>
+                <w:rFonts w:ascii="Times New Roman" w:hAnsi="Times New Roman" w:cs="Times New Roman"/>
+                <w:noProof/>
+                <w:color w:val="000000" w:themeColor="text1"/>
+                <w:sz w:val="24"/>
+              </w:rPr>
+              <w:t>648 (mV)</w:t>
+            </w:r>
+          </w:p>
+        </w:tc>
+        <w:tc>
+          <w:tcPr>
+            <w:tcW w:w="1699" w:type="dxa"/>
+          </w:tcPr>
+          <w:p>
+            <w:pPr>
+              <w:rPr>
+                <w:rFonts w:ascii="Times New Roman" w:hAnsi="Times New Roman" w:cs="Times New Roman"/>
+                <w:noProof/>
+                <w:color w:val="000000" w:themeColor="text1"/>
+                <w:sz w:val="24"/>
+              </w:rPr>
+            </w:pPr>
+            <w:r>
+              <w:rPr>
+                <w:rFonts w:ascii="Times New Roman" w:hAnsi="Times New Roman" w:cs="Times New Roman"/>
+                <w:noProof/>
+                <w:color w:val="000000" w:themeColor="text1"/>
+                <w:sz w:val="24"/>
+              </w:rPr>
+              <w:t>8,533</w:t>
+            </w:r>
           </w:p>
         </w:tc>
       </w:tr>
@@ -4354,7 +4649,6 @@
           <w:color w:val="000000" w:themeColor="text1"/>
           <w:sz w:val="24"/>
         </w:rPr>
-        <w:lastRenderedPageBreak/>
         <w:tab/>
         <w:t xml:space="preserve">Podemos observar que os valores foram próximos comparado ao cálculo, a pequena diferença ocorre pelas perdas que na simulação são consideras e no cálculo teórico é voltado ao ideal. Abaixo segue a imagem </w:t>
       </w:r>
@@ -4376,7 +4670,7 @@
           <w:color w:val="000000" w:themeColor="text1"/>
           <w:sz w:val="24"/>
         </w:rPr>
-        <w:t>7</w:t>
+        <w:t>8</w:t>
       </w:r>
       <w:r>
         <w:rPr>
@@ -4400,6 +4694,7 @@
           <w:color w:val="000000" w:themeColor="text1"/>
           <w:sz w:val="24"/>
         </w:rPr>
+        <w:lastRenderedPageBreak/>
         <w:drawing>
           <wp:inline distT="0" distB="0" distL="0" distR="0">
             <wp:extent cx="5400040" cy="5340350"/>
@@ -4416,7 +4711,7 @@
                     <pic:cNvPicPr/>
                   </pic:nvPicPr>
                   <pic:blipFill>
-                    <a:blip r:embed="rId11">
+                    <a:blip r:embed="rId12">
                       <a:extLst>
                         <a:ext uri="{28A0092B-C50C-407E-A947-70E740481C1C}">
                           <a14:useLocalDpi xmlns:a14="http://schemas.microsoft.com/office/drawing/2010/main" val="0"/>
@@ -4456,14 +4751,36 @@
       <w:r>
         <w:t xml:space="preserve">Figura </w:t>
       </w:r>
-      <w:fldSimple w:instr=" SEQ Figura \* ARABIC ">
-        <w:r>
-          <w:rPr>
-            <w:noProof/>
-          </w:rPr>
-          <w:t>7</w:t>
-        </w:r>
-      </w:fldSimple>
+      <w:r>
+        <w:rPr>
+          <w:noProof/>
+        </w:rPr>
+        <w:fldChar w:fldCharType="begin"/>
+      </w:r>
+      <w:r>
+        <w:rPr>
+          <w:noProof/>
+        </w:rPr>
+        <w:instrText xml:space="preserve"> SEQ Figura \* ARABIC </w:instrText>
+      </w:r>
+      <w:r>
+        <w:rPr>
+          <w:noProof/>
+        </w:rPr>
+        <w:fldChar w:fldCharType="separate"/>
+      </w:r>
+      <w:r>
+        <w:rPr>
+          <w:noProof/>
+        </w:rPr>
+        <w:t>8</w:t>
+      </w:r>
+      <w:r>
+        <w:rPr>
+          <w:noProof/>
+        </w:rPr>
+        <w:fldChar w:fldCharType="end"/>
+      </w:r>
       <w:r>
         <w:t xml:space="preserve">: </w:t>
       </w:r>
@@ -4516,7 +4833,6 @@
           <w:color w:val="000000" w:themeColor="text1"/>
           <w:sz w:val="24"/>
         </w:rPr>
-        <w:lastRenderedPageBreak/>
         <w:drawing>
           <wp:inline distT="0" distB="0" distL="0" distR="0">
             <wp:extent cx="5400040" cy="2210435"/>
@@ -4533,7 +4849,7 @@
                     <pic:cNvPicPr/>
                   </pic:nvPicPr>
                   <pic:blipFill>
-                    <a:blip r:embed="rId12">
+                    <a:blip r:embed="rId13">
                       <a:extLst>
                         <a:ext uri="{28A0092B-C50C-407E-A947-70E740481C1C}">
                           <a14:useLocalDpi xmlns:a14="http://schemas.microsoft.com/office/drawing/2010/main" val="0"/>
@@ -4573,14 +4889,36 @@
       <w:r>
         <w:t xml:space="preserve">Figura </w:t>
       </w:r>
-      <w:fldSimple w:instr=" SEQ Figura \* ARABIC ">
-        <w:r>
-          <w:rPr>
-            <w:noProof/>
-          </w:rPr>
-          <w:t>8</w:t>
-        </w:r>
-      </w:fldSimple>
+      <w:r>
+        <w:rPr>
+          <w:noProof/>
+        </w:rPr>
+        <w:fldChar w:fldCharType="begin"/>
+      </w:r>
+      <w:r>
+        <w:rPr>
+          <w:noProof/>
+        </w:rPr>
+        <w:instrText xml:space="preserve"> SEQ Figura \* ARABIC </w:instrText>
+      </w:r>
+      <w:r>
+        <w:rPr>
+          <w:noProof/>
+        </w:rPr>
+        <w:fldChar w:fldCharType="separate"/>
+      </w:r>
+      <w:r>
+        <w:rPr>
+          <w:noProof/>
+        </w:rPr>
+        <w:t>9</w:t>
+      </w:r>
+      <w:r>
+        <w:rPr>
+          <w:noProof/>
+        </w:rPr>
+        <w:fldChar w:fldCharType="end"/>
+      </w:r>
       <w:r>
         <w:t xml:space="preserve">: </w:t>
       </w:r>
@@ -4616,6 +4954,7 @@
           <w:color w:val="000000" w:themeColor="text1"/>
           <w:sz w:val="24"/>
         </w:rPr>
+        <w:lastRenderedPageBreak/>
         <w:tab/>
         <w:t xml:space="preserve">A </w:t>
       </w:r>
@@ -5300,7 +5639,7 @@
           <w:color w:val="000000" w:themeColor="text1"/>
           <w:sz w:val="24"/>
         </w:rPr>
-        <w:t>9</w:t>
+        <w:t>10</w:t>
       </w:r>
       <w:r>
         <w:rPr>
@@ -5341,7 +5680,7 @@
                     <pic:cNvPicPr/>
                   </pic:nvPicPr>
                   <pic:blipFill>
-                    <a:blip r:embed="rId13">
+                    <a:blip r:embed="rId14">
                       <a:extLst>
                         <a:ext uri="{28A0092B-C50C-407E-A947-70E740481C1C}">
                           <a14:useLocalDpi xmlns:a14="http://schemas.microsoft.com/office/drawing/2010/main" val="0"/>
@@ -5382,14 +5721,36 @@
       <w:r>
         <w:t xml:space="preserve">Figura </w:t>
       </w:r>
-      <w:fldSimple w:instr=" SEQ Figura \* ARABIC ">
-        <w:r>
-          <w:rPr>
-            <w:noProof/>
-          </w:rPr>
-          <w:t>9</w:t>
-        </w:r>
-      </w:fldSimple>
+      <w:r>
+        <w:rPr>
+          <w:noProof/>
+        </w:rPr>
+        <w:fldChar w:fldCharType="begin"/>
+      </w:r>
+      <w:r>
+        <w:rPr>
+          <w:noProof/>
+        </w:rPr>
+        <w:instrText xml:space="preserve"> SEQ Figura \* ARABIC </w:instrText>
+      </w:r>
+      <w:r>
+        <w:rPr>
+          <w:noProof/>
+        </w:rPr>
+        <w:fldChar w:fldCharType="separate"/>
+      </w:r>
+      <w:r>
+        <w:rPr>
+          <w:noProof/>
+        </w:rPr>
+        <w:t>10</w:t>
+      </w:r>
+      <w:r>
+        <w:rPr>
+          <w:noProof/>
+        </w:rPr>
+        <w:fldChar w:fldCharType="end"/>
+      </w:r>
       <w:r>
         <w:t xml:space="preserve">: </w:t>
       </w:r>
@@ -5425,7 +5786,7 @@
                     <pic:cNvPicPr/>
                   </pic:nvPicPr>
                   <pic:blipFill>
-                    <a:blip r:embed="rId14">
+                    <a:blip r:embed="rId15">
                       <a:extLst>
                         <a:ext uri="{28A0092B-C50C-407E-A947-70E740481C1C}">
                           <a14:useLocalDpi xmlns:a14="http://schemas.microsoft.com/office/drawing/2010/main" val="0"/>
@@ -5465,14 +5826,36 @@
       <w:r>
         <w:t xml:space="preserve">Figura </w:t>
       </w:r>
-      <w:fldSimple w:instr=" SEQ Figura \* ARABIC ">
-        <w:r>
-          <w:rPr>
-            <w:noProof/>
-          </w:rPr>
-          <w:t>10</w:t>
-        </w:r>
-      </w:fldSimple>
+      <w:r>
+        <w:rPr>
+          <w:noProof/>
+        </w:rPr>
+        <w:fldChar w:fldCharType="begin"/>
+      </w:r>
+      <w:r>
+        <w:rPr>
+          <w:noProof/>
+        </w:rPr>
+        <w:instrText xml:space="preserve"> SEQ Figura \* ARABIC </w:instrText>
+      </w:r>
+      <w:r>
+        <w:rPr>
+          <w:noProof/>
+        </w:rPr>
+        <w:fldChar w:fldCharType="separate"/>
+      </w:r>
+      <w:r>
+        <w:rPr>
+          <w:noProof/>
+        </w:rPr>
+        <w:t>11</w:t>
+      </w:r>
+      <w:r>
+        <w:rPr>
+          <w:noProof/>
+        </w:rPr>
+        <w:fldChar w:fldCharType="end"/>
+      </w:r>
       <w:r>
         <w:t xml:space="preserve">: </w:t>
       </w:r>
@@ -5794,21 +6177,42 @@
                 <w:sz w:val="24"/>
               </w:rPr>
             </w:pPr>
-          </w:p>
-        </w:tc>
-        <w:tc>
-          <w:tcPr>
-            <w:tcW w:w="1699" w:type="dxa"/>
-          </w:tcPr>
-          <w:p>
-            <w:pPr>
-              <w:rPr>
-                <w:rFonts w:ascii="Times New Roman" w:hAnsi="Times New Roman" w:cs="Times New Roman"/>
-                <w:noProof/>
-                <w:color w:val="000000" w:themeColor="text1"/>
-                <w:sz w:val="24"/>
-              </w:rPr>
-            </w:pPr>
+            <w:r>
+              <w:rPr>
+                <w:rFonts w:ascii="Times New Roman" w:hAnsi="Times New Roman" w:cs="Times New Roman"/>
+                <w:noProof/>
+                <w:color w:val="000000" w:themeColor="text1"/>
+                <w:sz w:val="24"/>
+              </w:rPr>
+              <w:t xml:space="preserve">1,35 </w:t>
+            </w:r>
+          </w:p>
+        </w:tc>
+        <w:tc>
+          <w:tcPr>
+            <w:tcW w:w="1699" w:type="dxa"/>
+          </w:tcPr>
+          <w:p>
+            <w:pPr>
+              <w:rPr>
+                <w:rFonts w:ascii="Times New Roman" w:hAnsi="Times New Roman" w:cs="Times New Roman"/>
+                <w:noProof/>
+                <w:color w:val="000000" w:themeColor="text1"/>
+                <w:sz w:val="24"/>
+                <w:u w:val="single"/>
+              </w:rPr>
+            </w:pPr>
+            <w:r>
+              <w:rPr>
+                <w:rFonts w:ascii="Times New Roman" w:hAnsi="Times New Roman" w:cs="Times New Roman"/>
+                <w:noProof/>
+                <w:color w:val="000000" w:themeColor="text1"/>
+                <w:sz w:val="24"/>
+              </w:rPr>
+              <w:t>16,98</w:t>
+            </w:r>
+            <w:bookmarkStart w:id="0" w:name="_GoBack"/>
+            <w:bookmarkEnd w:id="0"/>
           </w:p>
         </w:tc>
       </w:tr>
@@ -6155,7 +6559,17 @@
           <w:color w:val="000000" w:themeColor="text1"/>
           <w:sz w:val="24"/>
         </w:rPr>
-        <w:t>11</w:t>
+        <w:t>1</w:t>
+      </w:r>
+      <w:r>
+        <w:rPr>
+          <w:rFonts w:ascii="Times New Roman" w:hAnsi="Times New Roman" w:cs="Times New Roman"/>
+          <w:i/>
+          <w:noProof/>
+          <w:color w:val="000000" w:themeColor="text1"/>
+          <w:sz w:val="24"/>
+        </w:rPr>
+        <w:t>2</w:t>
       </w:r>
       <w:r>
         <w:rPr>
@@ -6195,7 +6609,7 @@
                     <pic:cNvPicPr/>
                   </pic:nvPicPr>
                   <pic:blipFill>
-                    <a:blip r:embed="rId15">
+                    <a:blip r:embed="rId16">
                       <a:extLst>
                         <a:ext uri="{28A0092B-C50C-407E-A947-70E740481C1C}">
                           <a14:useLocalDpi xmlns:a14="http://schemas.microsoft.com/office/drawing/2010/main" val="0"/>
@@ -6236,14 +6650,36 @@
       <w:r>
         <w:t xml:space="preserve">Figura </w:t>
       </w:r>
-      <w:fldSimple w:instr=" SEQ Figura \* ARABIC ">
-        <w:r>
-          <w:rPr>
-            <w:noProof/>
-          </w:rPr>
-          <w:t>11</w:t>
-        </w:r>
-      </w:fldSimple>
+      <w:r>
+        <w:rPr>
+          <w:noProof/>
+        </w:rPr>
+        <w:fldChar w:fldCharType="begin"/>
+      </w:r>
+      <w:r>
+        <w:rPr>
+          <w:noProof/>
+        </w:rPr>
+        <w:instrText xml:space="preserve"> SEQ Figura \* ARABIC </w:instrText>
+      </w:r>
+      <w:r>
+        <w:rPr>
+          <w:noProof/>
+        </w:rPr>
+        <w:fldChar w:fldCharType="separate"/>
+      </w:r>
+      <w:r>
+        <w:rPr>
+          <w:noProof/>
+        </w:rPr>
+        <w:t>12</w:t>
+      </w:r>
+      <w:r>
+        <w:rPr>
+          <w:noProof/>
+        </w:rPr>
+        <w:fldChar w:fldCharType="end"/>
+      </w:r>
       <w:r>
         <w:t xml:space="preserve">: </w:t>
       </w:r>
@@ -6667,7 +7103,7 @@
         </w:rPr>
         <w:t xml:space="preserve"> </w:t>
       </w:r>
-      <w:hyperlink r:id="rId16" w:history="1">
+      <w:hyperlink r:id="rId17" w:history="1">
         <w:r>
           <w:rPr>
             <w:rStyle w:val="Hyperlink"/>
@@ -6969,36 +7405,8 @@
           <w:rFonts w:ascii="Times New Roman" w:hAnsi="Times New Roman" w:cs="Times New Roman"/>
           <w:color w:val="000000" w:themeColor="text1"/>
           <w:sz w:val="24"/>
-          <w:lang w:val="en-US"/>
-        </w:rPr>
-        <w:t>BOYLESTAD, ROBERT</w:t>
-      </w:r>
-      <w:r>
-        <w:rPr>
-          <w:rFonts w:ascii="Times New Roman" w:hAnsi="Times New Roman" w:cs="Times New Roman"/>
-          <w:color w:val="000000" w:themeColor="text1"/>
-          <w:sz w:val="24"/>
-          <w:lang w:val="en-US"/>
-        </w:rPr>
-        <w:t>, L</w:t>
-      </w:r>
-      <w:r>
-        <w:rPr>
-          <w:rFonts w:ascii="Times New Roman" w:hAnsi="Times New Roman" w:cs="Times New Roman"/>
-          <w:color w:val="000000" w:themeColor="text1"/>
-          <w:sz w:val="24"/>
-          <w:lang w:val="en-US"/>
-        </w:rPr>
-        <w:t>; NASHELSKY, L</w:t>
-      </w:r>
-      <w:r>
-        <w:rPr>
-          <w:rFonts w:ascii="Times New Roman" w:hAnsi="Times New Roman" w:cs="Times New Roman"/>
-          <w:color w:val="000000" w:themeColor="text1"/>
-          <w:sz w:val="24"/>
-          <w:lang w:val="en-US"/>
-        </w:rPr>
-        <w:t xml:space="preserve">OUIS. </w:t>
+        </w:rPr>
+        <w:t xml:space="preserve">BOYLESTAD, ROBERT, L; NASHELSKY, LOUIS. </w:t>
       </w:r>
       <w:r>
         <w:rPr>
@@ -7199,6 +7607,7 @@
     <w:lsdException w:name="HTML Sample" w:semiHidden="1" w:unhideWhenUsed="1"/>
     <w:lsdException w:name="HTML Typewriter" w:semiHidden="1" w:unhideWhenUsed="1"/>
     <w:lsdException w:name="HTML Variable" w:semiHidden="1" w:unhideWhenUsed="1"/>
+    <w:lsdException w:name="Normal Table" w:semiHidden="1" w:unhideWhenUsed="1"/>
     <w:lsdException w:name="annotation subject" w:semiHidden="1" w:unhideWhenUsed="1"/>
     <w:lsdException w:name="No List" w:semiHidden="1" w:unhideWhenUsed="1"/>
     <w:lsdException w:name="Outline List 1" w:semiHidden="1" w:unhideWhenUsed="1"/>
@@ -7242,8 +7651,10 @@
     <w:lsdException w:name="Table Elegant" w:semiHidden="1" w:unhideWhenUsed="1"/>
     <w:lsdException w:name="Table Professional" w:semiHidden="1" w:unhideWhenUsed="1"/>
     <w:lsdException w:name="Table Subtle 1" w:semiHidden="1" w:unhideWhenUsed="1"/>
+    <w:lsdException w:name="Table Subtle 2" w:semiHidden="1" w:unhideWhenUsed="1"/>
     <w:lsdException w:name="Table Web 1" w:semiHidden="1" w:unhideWhenUsed="1"/>
     <w:lsdException w:name="Table Web 2" w:semiHidden="1" w:unhideWhenUsed="1"/>
+    <w:lsdException w:name="Table Web 3" w:semiHidden="1" w:unhideWhenUsed="1"/>
     <w:lsdException w:name="Balloon Text" w:semiHidden="1" w:unhideWhenUsed="1"/>
     <w:lsdException w:name="Table Grid" w:uiPriority="39"/>
     <w:lsdException w:name="Table Theme" w:semiHidden="1" w:unhideWhenUsed="1"/>
@@ -7872,7 +8283,7 @@
 </file>
 
 <file path=customXml/itemProps1.xml><?xml version="1.0" encoding="utf-8"?>
-<ds:datastoreItem xmlns:ds="http://schemas.openxmlformats.org/officeDocument/2006/customXml" ds:itemID="{213CB3BF-36F9-43E5-9A08-05509A602734}">
+<ds:datastoreItem xmlns:ds="http://schemas.openxmlformats.org/officeDocument/2006/customXml" ds:itemID="{6A2D027B-B9F6-4431-99B0-836565129FB0}">
   <ds:schemaRefs>
     <ds:schemaRef ds:uri="http://schemas.openxmlformats.org/officeDocument/2006/bibliography"/>
   </ds:schemaRefs>

</xml_diff>